<commit_message>
Add paper.doxc at c19a2de14ac120d6f3abf467500dad731f8513b4
</commit_message>
<xml_diff>
--- a/_manuscript/index.docx
+++ b/_manuscript/index.docx
@@ -350,7 +350,7 @@
         <w:t xml:space="preserve"> </w:t>
       </w:r>
       <w:r>
-        <w:t xml:space="preserve">data-intensive discovery more generally depend on Findability, Accessibility,</w:t>
+        <w:t xml:space="preserve">data-intensive discovery more generally depends on Findability, Accessibility,</w:t>
       </w:r>
       <w:r>
         <w:t xml:space="preserve"> </w:t>
@@ -585,43 +585,45 @@
         <w:t xml:space="preserve"> </w:t>
       </w:r>
       <w:r>
-        <w:t xml:space="preserve">evolution of the software to take their needs and interests into account. The</w:t>
-      </w:r>
-      <w:r>
-        <w:t xml:space="preserve"> </w:t>
-      </w:r>
-      <w:r>
-        <w:t xml:space="preserve">present report seeks to explore how OSS processes and tools have affected the</w:t>
-      </w:r>
-      <w:r>
-        <w:t xml:space="preserve"> </w:t>
-      </w:r>
-      <w:r>
-        <w:t xml:space="preserve">development of data and metadata standards. The report will triangulate common</w:t>
-      </w:r>
-      <w:r>
-        <w:t xml:space="preserve"> </w:t>
-      </w:r>
-      <w:r>
-        <w:t xml:space="preserve">features of a variety of use-cases, will identify some of the challenges and</w:t>
-      </w:r>
-      <w:r>
-        <w:t xml:space="preserve"> </w:t>
-      </w:r>
-      <w:r>
-        <w:t xml:space="preserve">pitfalls of this mode of standards development, and will make recommendations</w:t>
-      </w:r>
-      <w:r>
-        <w:t xml:space="preserve"> </w:t>
-      </w:r>
-      <w:r>
-        <w:t xml:space="preserve">for future developments and policies that can help this mode of standards</w:t>
-      </w:r>
-      <w:r>
-        <w:t xml:space="preserve"> </w:t>
-      </w:r>
-      <w:r>
-        <w:t xml:space="preserve">development thrive and reach its full potential.</w:t>
+        <w:t xml:space="preserve">evolution of the software to take their needs and interests into account.</w:t>
+      </w:r>
+    </w:p>
+    <w:p>
+      <w:pPr>
+        <w:pStyle w:val="BodyText"/>
+      </w:pPr>
+      <w:r>
+        <w:t xml:space="preserve">The present report seeks to explore how OSS processes and tools have affected</w:t>
+      </w:r>
+      <w:r>
+        <w:t xml:space="preserve"> </w:t>
+      </w:r>
+      <w:r>
+        <w:t xml:space="preserve">the development of data and metadata standards. The report will triangulate</w:t>
+      </w:r>
+      <w:r>
+        <w:t xml:space="preserve"> </w:t>
+      </w:r>
+      <w:r>
+        <w:t xml:space="preserve">common features of a variety of use cases; it will identify some of the</w:t>
+      </w:r>
+      <w:r>
+        <w:t xml:space="preserve"> </w:t>
+      </w:r>
+      <w:r>
+        <w:t xml:space="preserve">challenges and pitfalls of this mode of standards development; and it will make</w:t>
+      </w:r>
+      <w:r>
+        <w:t xml:space="preserve"> </w:t>
+      </w:r>
+      <w:r>
+        <w:t xml:space="preserve">recommendations for future developments and policies that can help this mode of</w:t>
+      </w:r>
+      <w:r>
+        <w:t xml:space="preserve"> </w:t>
+      </w:r>
+      <w:r>
+        <w:t xml:space="preserve">standards development thrive and reach its full potential.</w:t>
       </w:r>
     </w:p>
     <w:bookmarkEnd w:id="22"/>
@@ -1093,7 +1095,7 @@
         <w:t xml:space="preserve"> </w:t>
       </w:r>
       <w:r>
-        <w:t xml:space="preserve">require the data management plan that specifies how the data is shared.</w:t>
+        <w:t xml:space="preserve">require data management plans that specify how the data is shared.</w:t>
       </w:r>
     </w:p>
     <w:bookmarkEnd w:id="33"/>
@@ -1243,7 +1245,7 @@
         <w:t xml:space="preserve"> </w:t>
       </w:r>
       <w:r>
-        <w:t xml:space="preserve">Structure standard for neuroimaging data</w:t>
+        <w:t xml:space="preserve">Structure (BIDS) standard for neuroimaging data</w:t>
       </w:r>
       <w:r>
         <w:t xml:space="preserve"> </w:t>
@@ -1252,13 +1254,82 @@
         <w:t xml:space="preserve">(Gorgolewski et al. 2016)</w:t>
       </w:r>
       <w:r>
-        <w:t xml:space="preserve">. The latter in</w:t>
-      </w:r>
-      <w:r>
-        <w:t xml:space="preserve"> </w:t>
-      </w:r>
-      <w:r>
-        <w:t xml:space="preserve">particular has adopted a</w:t>
+        <w:t xml:space="preserve">. BIDS in</w:t>
+      </w:r>
+      <w:r>
+        <w:t xml:space="preserve"> </w:t>
+      </w:r>
+      <w:r>
+        <w:t xml:space="preserve">particular owes some of its success to the adoption and adaptation of OSS</w:t>
+      </w:r>
+      <w:r>
+        <w:t xml:space="preserve"> </w:t>
+      </w:r>
+      <w:r>
+        <w:t xml:space="preserve">mechanisms</w:t>
+      </w:r>
+      <w:r>
+        <w:t xml:space="preserve"> </w:t>
+      </w:r>
+      <w:r>
+        <w:t xml:space="preserve">(Poldrack et al. 2024)</w:t>
+      </w:r>
+      <w:r>
+        <w:t xml:space="preserve">. One of the challenges that the BIDS standard</w:t>
+      </w:r>
+      <w:r>
+        <w:t xml:space="preserve"> </w:t>
+      </w:r>
+      <w:r>
+        <w:t xml:space="preserve">faces is that it covers only a subset of the large range of neuroscience data</w:t>
+      </w:r>
+      <w:r>
+        <w:t xml:space="preserve"> </w:t>
+      </w:r>
+      <w:r>
+        <w:t xml:space="preserve">types that it could cover. To evolve and include more different use cases, the</w:t>
+      </w:r>
+      <w:r>
+        <w:t xml:space="preserve"> </w:t>
+      </w:r>
+      <w:r>
+        <w:t xml:space="preserve">BIDS community adopted a mechanism called a BIDS Enhancement Proposal (BEP).</w:t>
+      </w:r>
+      <w:r>
+        <w:t xml:space="preserve"> </w:t>
+      </w:r>
+      <w:r>
+        <w:t xml:space="preserve">This mechanism is directly inspired by the Python programming language</w:t>
+      </w:r>
+      <w:r>
+        <w:t xml:space="preserve"> </w:t>
+      </w:r>
+      <w:r>
+        <w:t xml:space="preserve">community, which developed the Python Enhancement Proposal procedure, that is</w:t>
+      </w:r>
+      <w:r>
+        <w:t xml:space="preserve"> </w:t>
+      </w:r>
+      <w:r>
+        <w:t xml:space="preserve">used to introduce new ideas into the language. Though the BEP mechanism takes a</w:t>
+      </w:r>
+      <w:r>
+        <w:t xml:space="preserve"> </w:t>
+      </w:r>
+      <w:r>
+        <w:t xml:space="preserve">slightly different technical approach, it tries to emulate the open-ended and</w:t>
+      </w:r>
+      <w:r>
+        <w:t xml:space="preserve"> </w:t>
+      </w:r>
+      <w:r>
+        <w:t xml:space="preserve">community-driven aspects of Python development to accept contributions from a</w:t>
+      </w:r>
+      <w:r>
+        <w:t xml:space="preserve"> </w:t>
+      </w:r>
+      <w:r>
+        <w:t xml:space="preserve">wide range of stakeholders and tap a broad base of expertise.</w:t>
       </w:r>
     </w:p>
     <w:bookmarkEnd w:id="34"/>
@@ -2044,7 +2115,7 @@
     <w:bookmarkEnd w:id="56"/>
     <w:bookmarkEnd w:id="57"/>
     <w:bookmarkEnd w:id="58"/>
-    <w:bookmarkStart w:id="75" w:name="acknowledgements"/>
+    <w:bookmarkStart w:id="76" w:name="acknowledgements"/>
     <w:p>
       <w:pPr>
         <w:pStyle w:val="Heading1"/>
@@ -2153,7 +2224,7 @@
         <w:t xml:space="preserve">program.</w:t>
       </w:r>
     </w:p>
-    <w:bookmarkStart w:id="74" w:name="refs"/>
+    <w:bookmarkStart w:id="75" w:name="refs"/>
     <w:bookmarkStart w:id="62" w:name="ref-Basaglia2023-dq"/>
     <w:p>
       <w:pPr>
@@ -2369,7 +2440,42 @@
       </w:r>
     </w:p>
     <w:bookmarkEnd w:id="69"/>
-    <w:bookmarkStart w:id="70" w:name="ref-Rubel2022NWB"/>
+    <w:bookmarkStart w:id="70" w:name="ref-Poldrack2024BIDS"/>
+    <w:p>
+      <w:pPr>
+        <w:pStyle w:val="Bibliography"/>
+      </w:pPr>
+      <w:r>
+        <w:t xml:space="preserve">Poldrack, Russell A, Christopher J Markiewicz, Stefan Appelhoff, Yoni K Ashar, Tibor Auer, Sylvain Baillet, Shashank Bansal, et al. 2024.</w:t>
+      </w:r>
+      <w:r>
+        <w:t xml:space="preserve"> </w:t>
+      </w:r>
+      <w:r>
+        <w:t xml:space="preserve">“The Past, Present, and Future of the Brain Imaging Data Structure (</w:t>
+      </w:r>
+      <w:r>
+        <w:t xml:space="preserve">BIDS</w:t>
+      </w:r>
+      <w:r>
+        <w:t xml:space="preserve">).”</w:t>
+      </w:r>
+      <w:r>
+        <w:t xml:space="preserve"> </w:t>
+      </w:r>
+      <w:r>
+        <w:rPr>
+          <w:iCs/>
+          <w:i/>
+        </w:rPr>
+        <w:t xml:space="preserve">ArXiv</w:t>
+      </w:r>
+      <w:r>
+        <w:t xml:space="preserve">, January.</w:t>
+      </w:r>
+    </w:p>
+    <w:bookmarkEnd w:id="70"/>
+    <w:bookmarkStart w:id="71" w:name="ref-Rubel2022NWB"/>
     <w:p>
       <w:pPr>
         <w:pStyle w:val="Bibliography"/>
@@ -2400,8 +2506,8 @@
         <w:t xml:space="preserve">11 (October).</w:t>
       </w:r>
     </w:p>
-    <w:bookmarkEnd w:id="70"/>
-    <w:bookmarkStart w:id="71" w:name="ref-nstc2022desirable"/>
+    <w:bookmarkEnd w:id="71"/>
+    <w:bookmarkStart w:id="72" w:name="ref-nstc2022desirable"/>
     <w:p>
       <w:pPr>
         <w:pStyle w:val="Bibliography"/>
@@ -2429,8 +2535,8 @@
         <w:t xml:space="preserve">.</w:t>
       </w:r>
     </w:p>
-    <w:bookmarkEnd w:id="71"/>
-    <w:bookmarkStart w:id="72" w:name="ref-wells1979fits"/>
+    <w:bookmarkEnd w:id="72"/>
+    <w:bookmarkStart w:id="73" w:name="ref-wells1979fits"/>
     <w:p>
       <w:pPr>
         <w:pStyle w:val="Bibliography"/>
@@ -2464,8 +2570,8 @@
         <w:t xml:space="preserve">, 445.</w:t>
       </w:r>
     </w:p>
-    <w:bookmarkEnd w:id="72"/>
-    <w:bookmarkStart w:id="73" w:name="ref-Wilkinson2016FAIR"/>
+    <w:bookmarkEnd w:id="73"/>
+    <w:bookmarkStart w:id="74" w:name="ref-Wilkinson2016FAIR"/>
     <w:p>
       <w:pPr>
         <w:pStyle w:val="Bibliography"/>
@@ -2508,9 +2614,9 @@
         <w:t xml:space="preserve">3 (March): 160018.</w:t>
       </w:r>
     </w:p>
-    <w:bookmarkEnd w:id="73"/>
     <w:bookmarkEnd w:id="74"/>
     <w:bookmarkEnd w:id="75"/>
+    <w:bookmarkEnd w:id="76"/>
     <w:sectPr/>
   </w:body>
 </w:document>

</xml_diff>